<commit_message>
push d'avant fete de noel altea
</commit_message>
<xml_diff>
--- a/ui/Altalents.MVC/Templates/Word/Template_DT_Altea_2024_FirstPage - Copy.docx
+++ b/ui/Altalents.MVC/Templates/Word/Template_DT_Altea_2024_FirstPage - Copy.docx
@@ -643,7 +643,6 @@
               </w:rPr>
               <w:t xml:space="preserve"> – </w:t>
             </w:r>
-            <w:proofErr w:type="spellStart"/>
             <w:r>
               <w:rPr>
                 <w:b w:val="0"/>
@@ -658,24 +657,7 @@
                   </w14:srgbClr>
                 </w14:shadow>
               </w:rPr>
-              <w:t>Altea</w:t>
-            </w:r>
-            <w:proofErr w:type="spellEnd"/>
-            <w:r>
-              <w:rPr>
-                <w:b w:val="0"/>
-                <w:bCs w:val="0"/>
-                <w:i/>
-                <w:iCs/>
-                <w:sz w:val="28"/>
-                <w:szCs w:val="28"/>
-                <w14:shadow w14:blurRad="50800" w14:dist="50800" w14:dir="5400000" w14:sx="1000" w14:sy="1000" w14:kx="0" w14:ky="0" w14:algn="ctr">
-                  <w14:srgbClr w14:val="000000">
-                    <w14:alpha w14:val="56870"/>
-                  </w14:srgbClr>
-                </w14:shadow>
-              </w:rPr>
-              <w:t xml:space="preserve"> Services</w:t>
+              <w:t>Altea Services</w:t>
             </w:r>
           </w:p>
         </w:tc>
@@ -1915,86 +1897,6 @@
                 <w:bCs/>
                 <w:color w:val="1D2263"/>
               </w:rPr>
-              <w:t xml:space="preserve">Soft </w:t>
-            </w:r>
-            <w:proofErr w:type="spellStart"/>
-            <w:r>
-              <w:rPr>
-                <w:b/>
-                <w:bCs/>
-                <w:color w:val="1D2263"/>
-              </w:rPr>
-              <w:t>Skills</w:t>
-            </w:r>
-            <w:proofErr w:type="spellEnd"/>
-          </w:p>
-        </w:tc>
-        <w:tc>
-          <w:tcPr>
-            <w:tcW w:w="8046" w:type="dxa"/>
-          </w:tcPr>
-          <w:p>
-            <w:pPr>
-              <w:rPr>
-                <w:b/>
-                <w:bCs/>
-                <w:color w:val="7A4AFF"/>
-                <w:sz w:val="36"/>
-                <w:szCs w:val="36"/>
-                <w:lang w:val="en-CA"/>
-              </w:rPr>
-            </w:pPr>
-            <w:r>
-              <w:rPr>
-                <w:rFonts w:ascii="DM Sans 14pt" w:hAnsi="DM Sans 14pt"/>
-                <w:color w:val="6165C3"/>
-                <w:sz w:val="20"/>
-                <w:szCs w:val="20"/>
-                <w:lang w:val="en-CA"/>
-              </w:rPr>
-              <w:t>{{COMPETENCES_SOFT_SKILLS}}</w:t>
-            </w:r>
-          </w:p>
-        </w:tc>
-      </w:tr>
-      <w:tr>
-        <w:tblPrEx>
-          <w:tblBorders>
-            <w:top w:val="single" w:sz="4" w:space="0" w:color="C0B6FF"/>
-            <w:left w:val="single" w:sz="4" w:space="0" w:color="C0B6FF"/>
-            <w:bottom w:val="single" w:sz="4" w:space="0" w:color="C0B6FF"/>
-            <w:right w:val="single" w:sz="4" w:space="0" w:color="C0B6FF"/>
-            <w:insideH w:val="single" w:sz="4" w:space="0" w:color="C0B6FF"/>
-          </w:tblBorders>
-          <w:shd w:val="clear" w:color="auto" w:fill="auto"/>
-        </w:tblPrEx>
-        <w:trPr>
-          <w:gridAfter w:val="1"/>
-          <w:wAfter w:w="58" w:type="dxa"/>
-        </w:trPr>
-        <w:tc>
-          <w:tcPr>
-            <w:tcW w:w="2410" w:type="dxa"/>
-            <w:gridSpan w:val="2"/>
-            <w:shd w:val="clear" w:color="auto" w:fill="E7E6FF"/>
-          </w:tcPr>
-          <w:p>
-            <w:pPr>
-              <w:jc w:val="right"/>
-              <w:rPr>
-                <w:b/>
-                <w:bCs/>
-                <w:color w:val="7A4AFF"/>
-                <w:sz w:val="36"/>
-                <w:szCs w:val="36"/>
-              </w:rPr>
-            </w:pPr>
-            <w:r>
-              <w:rPr>
-                <w:b/>
-                <w:bCs/>
-                <w:color w:val="1D2263"/>
-              </w:rPr>
               <w:t>Domaines</w:t>
             </w:r>
           </w:p>
@@ -2052,16 +1954,14 @@
                 <w:szCs w:val="36"/>
               </w:rPr>
             </w:pPr>
-            <w:proofErr w:type="spellStart"/>
             <w:r>
               <w:rPr>
                 <w:b/>
                 <w:bCs/>
                 <w:color w:val="1D2263"/>
               </w:rPr>
-              <w:t>Languages</w:t>
+              <w:t>Langages</w:t>
             </w:r>
-            <w:proofErr w:type="spellEnd"/>
           </w:p>
         </w:tc>
         <w:tc>
@@ -2112,6 +2012,192 @@
               <w:rPr>
                 <w:b/>
                 <w:bCs/>
+                <w:color w:val="1D2263"/>
+              </w:rPr>
+            </w:pPr>
+            <w:r>
+              <w:rPr>
+                <w:b/>
+                <w:bCs/>
+                <w:color w:val="1D2263"/>
+              </w:rPr>
+              <w:t>Framework</w:t>
+            </w:r>
+          </w:p>
+        </w:tc>
+        <w:tc>
+          <w:tcPr>
+            <w:tcW w:w="8046" w:type="dxa"/>
+          </w:tcPr>
+          <w:p>
+            <w:pPr>
+              <w:pStyle w:val="Intrieurtableau"/>
+              <w:numPr>
+                <w:ilvl w:val="0"/>
+                <w:numId w:val="0"/>
+              </w:numPr>
+            </w:pPr>
+            <w:r>
+              <w:rPr>
+                <w:lang w:val="en-CA"/>
+              </w:rPr>
+              <w:t>{{COMPETENCES_FRAMEWORK}}</w:t>
+            </w:r>
+          </w:p>
+        </w:tc>
+      </w:tr>
+      <w:tr>
+        <w:tblPrEx>
+          <w:tblBorders>
+            <w:top w:val="single" w:sz="4" w:space="0" w:color="C0B6FF"/>
+            <w:left w:val="single" w:sz="4" w:space="0" w:color="C0B6FF"/>
+            <w:bottom w:val="single" w:sz="4" w:space="0" w:color="C0B6FF"/>
+            <w:right w:val="single" w:sz="4" w:space="0" w:color="C0B6FF"/>
+            <w:insideH w:val="single" w:sz="4" w:space="0" w:color="C0B6FF"/>
+          </w:tblBorders>
+          <w:shd w:val="clear" w:color="auto" w:fill="auto"/>
+        </w:tblPrEx>
+        <w:trPr>
+          <w:gridAfter w:val="1"/>
+          <w:wAfter w:w="58" w:type="dxa"/>
+        </w:trPr>
+        <w:tc>
+          <w:tcPr>
+            <w:tcW w:w="2410" w:type="dxa"/>
+            <w:gridSpan w:val="2"/>
+            <w:shd w:val="clear" w:color="auto" w:fill="E7E6FF"/>
+          </w:tcPr>
+          <w:p>
+            <w:pPr>
+              <w:jc w:val="right"/>
+              <w:rPr>
+                <w:b/>
+                <w:bCs/>
+                <w:color w:val="1D2263"/>
+              </w:rPr>
+            </w:pPr>
+            <w:r>
+              <w:rPr>
+                <w:b/>
+                <w:bCs/>
+                <w:color w:val="1D2263"/>
+              </w:rPr>
+              <w:t>Outils</w:t>
+            </w:r>
+          </w:p>
+        </w:tc>
+        <w:tc>
+          <w:tcPr>
+            <w:tcW w:w="8046" w:type="dxa"/>
+          </w:tcPr>
+          <w:p>
+            <w:pPr>
+              <w:pStyle w:val="Intrieurtableau"/>
+              <w:numPr>
+                <w:ilvl w:val="0"/>
+                <w:numId w:val="0"/>
+              </w:numPr>
+            </w:pPr>
+            <w:r>
+              <w:rPr>
+                <w:lang w:val="en-CA"/>
+              </w:rPr>
+              <w:t>{{COMPETENCES_OUTILS}}</w:t>
+            </w:r>
+          </w:p>
+        </w:tc>
+      </w:tr>
+      <w:tr>
+        <w:tblPrEx>
+          <w:tblBorders>
+            <w:top w:val="single" w:sz="4" w:space="0" w:color="C0B6FF"/>
+            <w:left w:val="single" w:sz="4" w:space="0" w:color="C0B6FF"/>
+            <w:bottom w:val="single" w:sz="4" w:space="0" w:color="C0B6FF"/>
+            <w:right w:val="single" w:sz="4" w:space="0" w:color="C0B6FF"/>
+            <w:insideH w:val="single" w:sz="4" w:space="0" w:color="C0B6FF"/>
+          </w:tblBorders>
+          <w:shd w:val="clear" w:color="auto" w:fill="auto"/>
+        </w:tblPrEx>
+        <w:trPr>
+          <w:gridAfter w:val="1"/>
+          <w:wAfter w:w="58" w:type="dxa"/>
+        </w:trPr>
+        <w:tc>
+          <w:tcPr>
+            <w:tcW w:w="2410" w:type="dxa"/>
+            <w:gridSpan w:val="2"/>
+            <w:shd w:val="clear" w:color="auto" w:fill="E7E6FF"/>
+          </w:tcPr>
+          <w:p>
+            <w:pPr>
+              <w:jc w:val="right"/>
+              <w:rPr>
+                <w:b/>
+                <w:bCs/>
+                <w:color w:val="1D2263"/>
+              </w:rPr>
+            </w:pPr>
+            <w:r>
+              <w:rPr>
+                <w:b/>
+                <w:bCs/>
+                <w:color w:val="1D2263"/>
+              </w:rPr>
+              <w:t>IDE</w:t>
+            </w:r>
+          </w:p>
+        </w:tc>
+        <w:tc>
+          <w:tcPr>
+            <w:tcW w:w="8046" w:type="dxa"/>
+          </w:tcPr>
+          <w:p>
+            <w:pPr>
+              <w:pStyle w:val="Intrieurtableau"/>
+              <w:numPr>
+                <w:ilvl w:val="0"/>
+                <w:numId w:val="0"/>
+              </w:numPr>
+              <w:rPr>
+                <w:lang w:val="en-CA"/>
+              </w:rPr>
+            </w:pPr>
+            <w:r>
+              <w:rPr>
+                <w:lang w:val="en-CA"/>
+              </w:rPr>
+              <w:t>{{COMPETENCES_IDE}}</w:t>
+            </w:r>
+          </w:p>
+        </w:tc>
+      </w:tr>
+      <w:tr>
+        <w:tblPrEx>
+          <w:tblBorders>
+            <w:top w:val="single" w:sz="4" w:space="0" w:color="C0B6FF"/>
+            <w:left w:val="single" w:sz="4" w:space="0" w:color="C0B6FF"/>
+            <w:bottom w:val="single" w:sz="4" w:space="0" w:color="C0B6FF"/>
+            <w:right w:val="single" w:sz="4" w:space="0" w:color="C0B6FF"/>
+            <w:insideH w:val="single" w:sz="4" w:space="0" w:color="C0B6FF"/>
+          </w:tblBorders>
+          <w:shd w:val="clear" w:color="auto" w:fill="auto"/>
+        </w:tblPrEx>
+        <w:trPr>
+          <w:gridAfter w:val="1"/>
+          <w:wAfter w:w="58" w:type="dxa"/>
+        </w:trPr>
+        <w:tc>
+          <w:tcPr>
+            <w:tcW w:w="2410" w:type="dxa"/>
+            <w:gridSpan w:val="2"/>
+            <w:shd w:val="clear" w:color="auto" w:fill="E7E6FF"/>
+          </w:tcPr>
+          <w:p>
+            <w:pPr>
+              <w:jc w:val="right"/>
+              <w:rPr>
+                <w:b/>
+                <w:bCs/>
                 <w:color w:val="7A4AFF"/>
                 <w:sz w:val="36"/>
                 <w:szCs w:val="36"/>
@@ -2172,9 +2258,130 @@
               <w:rPr>
                 <w:b/>
                 <w:bCs/>
-                <w:color w:val="7A4AFF"/>
-                <w:sz w:val="36"/>
-                <w:szCs w:val="36"/>
+                <w:color w:val="1D2263"/>
+              </w:rPr>
+            </w:pPr>
+            <w:r>
+              <w:rPr>
+                <w:b/>
+                <w:bCs/>
+                <w:color w:val="1D2263"/>
+              </w:rPr>
+              <w:lastRenderedPageBreak/>
+              <w:t>Versionning</w:t>
+            </w:r>
+          </w:p>
+        </w:tc>
+        <w:tc>
+          <w:tcPr>
+            <w:tcW w:w="8046" w:type="dxa"/>
+          </w:tcPr>
+          <w:p>
+            <w:pPr>
+              <w:pStyle w:val="Intrieurtableau"/>
+              <w:numPr>
+                <w:ilvl w:val="0"/>
+                <w:numId w:val="0"/>
+              </w:numPr>
+            </w:pPr>
+            <w:r>
+              <w:rPr>
+                <w:lang w:val="en-CA"/>
+              </w:rPr>
+              <w:t>{{COMPETENCES_VERSIONNING}}</w:t>
+            </w:r>
+          </w:p>
+        </w:tc>
+      </w:tr>
+      <w:tr>
+        <w:tblPrEx>
+          <w:tblBorders>
+            <w:top w:val="single" w:sz="4" w:space="0" w:color="C0B6FF"/>
+            <w:left w:val="single" w:sz="4" w:space="0" w:color="C0B6FF"/>
+            <w:bottom w:val="single" w:sz="4" w:space="0" w:color="C0B6FF"/>
+            <w:right w:val="single" w:sz="4" w:space="0" w:color="C0B6FF"/>
+            <w:insideH w:val="single" w:sz="4" w:space="0" w:color="C0B6FF"/>
+          </w:tblBorders>
+          <w:shd w:val="clear" w:color="auto" w:fill="auto"/>
+        </w:tblPrEx>
+        <w:trPr>
+          <w:gridAfter w:val="1"/>
+          <w:wAfter w:w="58" w:type="dxa"/>
+        </w:trPr>
+        <w:tc>
+          <w:tcPr>
+            <w:tcW w:w="2410" w:type="dxa"/>
+            <w:gridSpan w:val="2"/>
+            <w:shd w:val="clear" w:color="auto" w:fill="E7E6FF"/>
+          </w:tcPr>
+          <w:p>
+            <w:pPr>
+              <w:jc w:val="right"/>
+              <w:rPr>
+                <w:b/>
+                <w:bCs/>
+                <w:color w:val="1D2263"/>
+              </w:rPr>
+            </w:pPr>
+            <w:r>
+              <w:rPr>
+                <w:b/>
+                <w:bCs/>
+                <w:color w:val="1D2263"/>
+              </w:rPr>
+              <w:t>Virtualisation</w:t>
+            </w:r>
+          </w:p>
+        </w:tc>
+        <w:tc>
+          <w:tcPr>
+            <w:tcW w:w="8046" w:type="dxa"/>
+          </w:tcPr>
+          <w:p>
+            <w:pPr>
+              <w:pStyle w:val="Intrieurtableau"/>
+              <w:numPr>
+                <w:ilvl w:val="0"/>
+                <w:numId w:val="0"/>
+              </w:numPr>
+            </w:pPr>
+            <w:r>
+              <w:rPr>
+                <w:lang w:val="en-CA"/>
+              </w:rPr>
+              <w:t>{{COMPETENCES_VIRTUALISATION}}</w:t>
+            </w:r>
+          </w:p>
+        </w:tc>
+      </w:tr>
+      <w:tr>
+        <w:tblPrEx>
+          <w:tblBorders>
+            <w:top w:val="single" w:sz="4" w:space="0" w:color="C0B6FF"/>
+            <w:left w:val="single" w:sz="4" w:space="0" w:color="C0B6FF"/>
+            <w:bottom w:val="single" w:sz="4" w:space="0" w:color="C0B6FF"/>
+            <w:right w:val="single" w:sz="4" w:space="0" w:color="C0B6FF"/>
+            <w:insideH w:val="single" w:sz="4" w:space="0" w:color="C0B6FF"/>
+          </w:tblBorders>
+          <w:shd w:val="clear" w:color="auto" w:fill="auto"/>
+        </w:tblPrEx>
+        <w:trPr>
+          <w:gridAfter w:val="1"/>
+          <w:wAfter w:w="58" w:type="dxa"/>
+        </w:trPr>
+        <w:tc>
+          <w:tcPr>
+            <w:tcW w:w="2410" w:type="dxa"/>
+            <w:gridSpan w:val="2"/>
+            <w:shd w:val="clear" w:color="auto" w:fill="E7E6FF"/>
+          </w:tcPr>
+          <w:p>
+            <w:pPr>
+              <w:jc w:val="right"/>
+              <w:rPr>
+                <w:b/>
+                <w:bCs/>
+                <w:color w:val="1D2263"/>
               </w:rPr>
             </w:pPr>
             <w:r>
@@ -2201,6 +2408,67 @@
             </w:pPr>
             <w:r>
               <w:t>{{COMPETENCES_METHODOLOGIE}}</w:t>
+            </w:r>
+          </w:p>
+        </w:tc>
+      </w:tr>
+      <w:tr>
+        <w:tblPrEx>
+          <w:tblBorders>
+            <w:top w:val="single" w:sz="4" w:space="0" w:color="C0B6FF"/>
+            <w:left w:val="single" w:sz="4" w:space="0" w:color="C0B6FF"/>
+            <w:bottom w:val="single" w:sz="4" w:space="0" w:color="C0B6FF"/>
+            <w:right w:val="single" w:sz="4" w:space="0" w:color="C0B6FF"/>
+            <w:insideH w:val="single" w:sz="4" w:space="0" w:color="C0B6FF"/>
+          </w:tblBorders>
+          <w:shd w:val="clear" w:color="auto" w:fill="auto"/>
+        </w:tblPrEx>
+        <w:trPr>
+          <w:gridAfter w:val="1"/>
+          <w:wAfter w:w="58" w:type="dxa"/>
+        </w:trPr>
+        <w:tc>
+          <w:tcPr>
+            <w:tcW w:w="2410" w:type="dxa"/>
+            <w:gridSpan w:val="2"/>
+            <w:shd w:val="clear" w:color="auto" w:fill="E7E6FF"/>
+          </w:tcPr>
+          <w:p>
+            <w:pPr>
+              <w:jc w:val="right"/>
+              <w:rPr>
+                <w:b/>
+                <w:bCs/>
+                <w:color w:val="1D2263"/>
+              </w:rPr>
+            </w:pPr>
+            <w:r>
+              <w:rPr>
+                <w:b/>
+                <w:bCs/>
+                <w:color w:val="1D2263"/>
+              </w:rPr>
+              <w:t>Soft Skills</w:t>
+            </w:r>
+          </w:p>
+        </w:tc>
+        <w:tc>
+          <w:tcPr>
+            <w:tcW w:w="8046" w:type="dxa"/>
+          </w:tcPr>
+          <w:p>
+            <w:pPr>
+              <w:pStyle w:val="Intrieurtableau"/>
+              <w:numPr>
+                <w:ilvl w:val="0"/>
+                <w:numId w:val="0"/>
+              </w:numPr>
+            </w:pPr>
+            <w:r>
+              <w:rPr>
+                <w:lang w:val="en-CA"/>
+              </w:rPr>
+              <w:t>{{COMPETENCES_SOFT_SKILLS}}</w:t>
             </w:r>
           </w:p>
         </w:tc>
@@ -2265,7 +2533,6 @@
                 <w:noProof/>
                 <w:color w:val="1D2263"/>
               </w:rPr>
-              <w:lastRenderedPageBreak/>
               <w:drawing>
                 <wp:inline distT="0" distB="0" distL="0" distR="0" wp14:anchorId="17338C0C" wp14:editId="1BAED07D">
                   <wp:extent cx="419100" cy="419100"/>
@@ -3112,27 +3379,7 @@
           <w:szCs w:val="32"/>
           <w:lang w:val="en-CA"/>
         </w:rPr>
-        <w:t>{{</w:t>
-      </w:r>
-      <w:r>
-        <w:rPr>
-          <w:b/>
-          <w:bCs/>
-          <w:sz w:val="32"/>
-          <w:szCs w:val="32"/>
-          <w:lang w:val="en-CA"/>
-        </w:rPr>
-        <w:t>LIST_EXPERIENCES_PRO</w:t>
-      </w:r>
-      <w:r>
-        <w:rPr>
-          <w:b/>
-          <w:bCs/>
-          <w:sz w:val="32"/>
-          <w:szCs w:val="32"/>
-          <w:lang w:val="en-CA"/>
-        </w:rPr>
-        <w:t>}}</w:t>
+        <w:t>{{LIST_EXPERIENCES_PRO}}</w:t>
       </w:r>
     </w:p>
     <w:p>
@@ -3251,7 +3498,6 @@
         </wp:anchor>
       </w:drawing>
     </w:r>
-    <w:proofErr w:type="spellStart"/>
     <w:r>
       <w:rPr>
         <w:rFonts w:ascii="DM Sans 14pt" w:eastAsia="Calibri" w:hAnsi="DM Sans 14pt" w:cs="Calibri"/>
@@ -3261,19 +3507,7 @@
         <w:sz w:val="18"/>
         <w:szCs w:val="18"/>
       </w:rPr>
-      <w:t>Altea</w:t>
-    </w:r>
-    <w:proofErr w:type="spellEnd"/>
-    <w:r>
-      <w:rPr>
-        <w:rFonts w:ascii="DM Sans 14pt" w:eastAsia="Calibri" w:hAnsi="DM Sans 14pt" w:cs="Calibri"/>
-        <w:b/>
-        <w:bCs/>
-        <w:color w:val="1D2263"/>
-        <w:sz w:val="18"/>
-        <w:szCs w:val="18"/>
-      </w:rPr>
-      <w:t xml:space="preserve"> Services : </w:t>
+      <w:t xml:space="preserve">Altea Services : </w:t>
     </w:r>
     <w:r>
       <w:rPr>
@@ -3490,14 +3724,14 @@
         <v:path o:extrusionok="f" gradientshapeok="t" o:connecttype="rect"/>
         <o:lock v:ext="edit" aspectratio="t"/>
       </v:shapetype>
-      <v:shape id="_x0000_i1312" type="#_x0000_t75" style="width:13.5pt;height:13.5pt;visibility:visible;mso-wrap-style:square" o:bullet="t">
+      <v:shape id="_x0000_i1140" type="#_x0000_t75" style="width:13.6pt;height:13.6pt;visibility:visible;mso-wrap-style:square" o:bullet="t">
         <v:imagedata r:id="rId1" o:title=""/>
       </v:shape>
     </w:pict>
   </w:numPicBullet>
   <w:numPicBullet w:numPicBulletId="1">
     <w:pict>
-      <v:shape id="_x0000_i1313" type="#_x0000_t75" style="width:13.5pt;height:13.5pt;visibility:visible;mso-wrap-style:square" o:bullet="t">
+      <v:shape id="_x0000_i1141" type="#_x0000_t75" style="width:13.6pt;height:13.6pt;visibility:visible;mso-wrap-style:square" o:bullet="t">
         <v:imagedata r:id="rId2" o:title=""/>
       </v:shape>
     </w:pict>
@@ -5886,7 +6120,6 @@
   <w:style w:type="character" w:default="1" w:styleId="DefaultParagraphFont">
     <w:name w:val="Default Paragraph Font"/>
     <w:uiPriority w:val="1"/>
-    <w:semiHidden/>
     <w:unhideWhenUsed/>
   </w:style>
   <w:style w:type="table" w:default="1" w:styleId="TableNormal">

</xml_diff>